<commit_message>
Update đặc tả yêu cầu phần mềm.docx
</commit_message>
<xml_diff>
--- a/docs/đặc tả yêu cầu phần mềm.docx
+++ b/docs/đặc tả yêu cầu phần mềm.docx
@@ -247,6 +247,7 @@
               <w:tab w:val="right" w:leader="dot" w:pos="9350"/>
             </w:tabs>
             <w:rPr>
+              <w:rFonts w:ascii="Times New Roman" w:hAnsi="Times New Roman" w:cs="Times New Roman"/>
               <w:noProof/>
               <w:szCs w:val="24"/>
               <w:lang w:eastAsia="en-US" w:bidi="ar-SA"/>
@@ -274,13 +275,14 @@
             <w:r>
               <w:rPr>
                 <w:rStyle w:val="Hyperlink"/>
-                <w:rFonts w:cs="Times New Roman"/>
+                <w:rFonts w:ascii="Times New Roman" w:hAnsi="Times New Roman" w:cs="Times New Roman"/>
                 <w:noProof/>
               </w:rPr>
               <w:t>1 Giới thiệu</w:t>
             </w:r>
             <w:r>
               <w:rPr>
+                <w:rFonts w:ascii="Times New Roman" w:hAnsi="Times New Roman" w:cs="Times New Roman"/>
                 <w:noProof/>
                 <w:webHidden/>
               </w:rPr>
@@ -288,6 +290,7 @@
             </w:r>
             <w:r>
               <w:rPr>
+                <w:rFonts w:ascii="Times New Roman" w:hAnsi="Times New Roman" w:cs="Times New Roman"/>
                 <w:noProof/>
                 <w:webHidden/>
               </w:rPr>
@@ -295,6 +298,7 @@
             </w:r>
             <w:r>
               <w:rPr>
+                <w:rFonts w:ascii="Times New Roman" w:hAnsi="Times New Roman" w:cs="Times New Roman"/>
                 <w:noProof/>
                 <w:webHidden/>
               </w:rPr>
@@ -302,12 +306,14 @@
             </w:r>
             <w:r>
               <w:rPr>
-                <w:noProof/>
-                <w:webHidden/>
-              </w:rPr>
-            </w:r>
-            <w:r>
-              <w:rPr>
+                <w:rFonts w:ascii="Times New Roman" w:hAnsi="Times New Roman" w:cs="Times New Roman"/>
+                <w:noProof/>
+                <w:webHidden/>
+              </w:rPr>
+            </w:r>
+            <w:r>
+              <w:rPr>
+                <w:rFonts w:ascii="Times New Roman" w:hAnsi="Times New Roman" w:cs="Times New Roman"/>
                 <w:noProof/>
                 <w:webHidden/>
               </w:rPr>
@@ -315,6 +321,7 @@
             </w:r>
             <w:r>
               <w:rPr>
+                <w:rFonts w:ascii="Times New Roman" w:hAnsi="Times New Roman" w:cs="Times New Roman"/>
                 <w:noProof/>
                 <w:webHidden/>
               </w:rPr>
@@ -322,6 +329,7 @@
             </w:r>
             <w:r>
               <w:rPr>
+                <w:rFonts w:ascii="Times New Roman" w:hAnsi="Times New Roman" w:cs="Times New Roman"/>
                 <w:noProof/>
                 <w:webHidden/>
               </w:rPr>
@@ -336,6 +344,7 @@
               <w:tab w:val="right" w:leader="dot" w:pos="9350"/>
             </w:tabs>
             <w:rPr>
+              <w:rFonts w:ascii="Times New Roman" w:hAnsi="Times New Roman" w:cs="Times New Roman"/>
               <w:noProof/>
               <w:szCs w:val="24"/>
               <w:lang w:eastAsia="en-US" w:bidi="ar-SA"/>
@@ -345,13 +354,14 @@
             <w:r>
               <w:rPr>
                 <w:rStyle w:val="Hyperlink"/>
-                <w:rFonts w:cs="Times New Roman"/>
+                <w:rFonts w:ascii="Times New Roman" w:hAnsi="Times New Roman" w:cs="Times New Roman"/>
                 <w:noProof/>
               </w:rPr>
               <w:t>1.1 Mục đích</w:t>
             </w:r>
             <w:r>
               <w:rPr>
+                <w:rFonts w:ascii="Times New Roman" w:hAnsi="Times New Roman" w:cs="Times New Roman"/>
                 <w:noProof/>
                 <w:webHidden/>
               </w:rPr>
@@ -359,6 +369,7 @@
             </w:r>
             <w:r>
               <w:rPr>
+                <w:rFonts w:ascii="Times New Roman" w:hAnsi="Times New Roman" w:cs="Times New Roman"/>
                 <w:noProof/>
                 <w:webHidden/>
               </w:rPr>
@@ -366,6 +377,7 @@
             </w:r>
             <w:r>
               <w:rPr>
+                <w:rFonts w:ascii="Times New Roman" w:hAnsi="Times New Roman" w:cs="Times New Roman"/>
                 <w:noProof/>
                 <w:webHidden/>
               </w:rPr>
@@ -373,12 +385,14 @@
             </w:r>
             <w:r>
               <w:rPr>
-                <w:noProof/>
-                <w:webHidden/>
-              </w:rPr>
-            </w:r>
-            <w:r>
-              <w:rPr>
+                <w:rFonts w:ascii="Times New Roman" w:hAnsi="Times New Roman" w:cs="Times New Roman"/>
+                <w:noProof/>
+                <w:webHidden/>
+              </w:rPr>
+            </w:r>
+            <w:r>
+              <w:rPr>
+                <w:rFonts w:ascii="Times New Roman" w:hAnsi="Times New Roman" w:cs="Times New Roman"/>
                 <w:noProof/>
                 <w:webHidden/>
               </w:rPr>
@@ -386,6 +400,7 @@
             </w:r>
             <w:r>
               <w:rPr>
+                <w:rFonts w:ascii="Times New Roman" w:hAnsi="Times New Roman" w:cs="Times New Roman"/>
                 <w:noProof/>
                 <w:webHidden/>
               </w:rPr>
@@ -393,6 +408,7 @@
             </w:r>
             <w:r>
               <w:rPr>
+                <w:rFonts w:ascii="Times New Roman" w:hAnsi="Times New Roman" w:cs="Times New Roman"/>
                 <w:noProof/>
                 <w:webHidden/>
               </w:rPr>
@@ -407,6 +423,7 @@
               <w:tab w:val="right" w:leader="dot" w:pos="9350"/>
             </w:tabs>
             <w:rPr>
+              <w:rFonts w:ascii="Times New Roman" w:hAnsi="Times New Roman" w:cs="Times New Roman"/>
               <w:noProof/>
               <w:szCs w:val="24"/>
               <w:lang w:eastAsia="en-US" w:bidi="ar-SA"/>
@@ -416,13 +433,14 @@
             <w:r>
               <w:rPr>
                 <w:rStyle w:val="Hyperlink"/>
-                <w:rFonts w:cs="Times New Roman"/>
+                <w:rFonts w:ascii="Times New Roman" w:hAnsi="Times New Roman" w:cs="Times New Roman"/>
                 <w:noProof/>
               </w:rPr>
               <w:t>1.2 Phạm vi</w:t>
             </w:r>
             <w:r>
               <w:rPr>
+                <w:rFonts w:ascii="Times New Roman" w:hAnsi="Times New Roman" w:cs="Times New Roman"/>
                 <w:noProof/>
                 <w:webHidden/>
               </w:rPr>
@@ -430,6 +448,7 @@
             </w:r>
             <w:r>
               <w:rPr>
+                <w:rFonts w:ascii="Times New Roman" w:hAnsi="Times New Roman" w:cs="Times New Roman"/>
                 <w:noProof/>
                 <w:webHidden/>
               </w:rPr>
@@ -437,6 +456,7 @@
             </w:r>
             <w:r>
               <w:rPr>
+                <w:rFonts w:ascii="Times New Roman" w:hAnsi="Times New Roman" w:cs="Times New Roman"/>
                 <w:noProof/>
                 <w:webHidden/>
               </w:rPr>
@@ -444,12 +464,14 @@
             </w:r>
             <w:r>
               <w:rPr>
-                <w:noProof/>
-                <w:webHidden/>
-              </w:rPr>
-            </w:r>
-            <w:r>
-              <w:rPr>
+                <w:rFonts w:ascii="Times New Roman" w:hAnsi="Times New Roman" w:cs="Times New Roman"/>
+                <w:noProof/>
+                <w:webHidden/>
+              </w:rPr>
+            </w:r>
+            <w:r>
+              <w:rPr>
+                <w:rFonts w:ascii="Times New Roman" w:hAnsi="Times New Roman" w:cs="Times New Roman"/>
                 <w:noProof/>
                 <w:webHidden/>
               </w:rPr>
@@ -457,6 +479,7 @@
             </w:r>
             <w:r>
               <w:rPr>
+                <w:rFonts w:ascii="Times New Roman" w:hAnsi="Times New Roman" w:cs="Times New Roman"/>
                 <w:noProof/>
                 <w:webHidden/>
               </w:rPr>
@@ -464,6 +487,7 @@
             </w:r>
             <w:r>
               <w:rPr>
+                <w:rFonts w:ascii="Times New Roman" w:hAnsi="Times New Roman" w:cs="Times New Roman"/>
                 <w:noProof/>
                 <w:webHidden/>
               </w:rPr>
@@ -478,6 +502,7 @@
               <w:tab w:val="right" w:leader="dot" w:pos="9350"/>
             </w:tabs>
             <w:rPr>
+              <w:rFonts w:ascii="Times New Roman" w:hAnsi="Times New Roman" w:cs="Times New Roman"/>
               <w:noProof/>
               <w:szCs w:val="24"/>
               <w:lang w:eastAsia="en-US" w:bidi="ar-SA"/>
@@ -487,13 +512,14 @@
             <w:r>
               <w:rPr>
                 <w:rStyle w:val="Hyperlink"/>
-                <w:rFonts w:cs="Times New Roman"/>
+                <w:rFonts w:ascii="Times New Roman" w:hAnsi="Times New Roman" w:cs="Times New Roman"/>
                 <w:noProof/>
               </w:rPr>
               <w:t>1.3 Từ điển thuật ngữ</w:t>
             </w:r>
             <w:r>
               <w:rPr>
+                <w:rFonts w:ascii="Times New Roman" w:hAnsi="Times New Roman" w:cs="Times New Roman"/>
                 <w:noProof/>
                 <w:webHidden/>
               </w:rPr>
@@ -501,6 +527,7 @@
             </w:r>
             <w:r>
               <w:rPr>
+                <w:rFonts w:ascii="Times New Roman" w:hAnsi="Times New Roman" w:cs="Times New Roman"/>
                 <w:noProof/>
                 <w:webHidden/>
               </w:rPr>
@@ -508,6 +535,7 @@
             </w:r>
             <w:r>
               <w:rPr>
+                <w:rFonts w:ascii="Times New Roman" w:hAnsi="Times New Roman" w:cs="Times New Roman"/>
                 <w:noProof/>
                 <w:webHidden/>
               </w:rPr>
@@ -515,12 +543,14 @@
             </w:r>
             <w:r>
               <w:rPr>
-                <w:noProof/>
-                <w:webHidden/>
-              </w:rPr>
-            </w:r>
-            <w:r>
-              <w:rPr>
+                <w:rFonts w:ascii="Times New Roman" w:hAnsi="Times New Roman" w:cs="Times New Roman"/>
+                <w:noProof/>
+                <w:webHidden/>
+              </w:rPr>
+            </w:r>
+            <w:r>
+              <w:rPr>
+                <w:rFonts w:ascii="Times New Roman" w:hAnsi="Times New Roman" w:cs="Times New Roman"/>
                 <w:noProof/>
                 <w:webHidden/>
               </w:rPr>
@@ -528,6 +558,7 @@
             </w:r>
             <w:r>
               <w:rPr>
+                <w:rFonts w:ascii="Times New Roman" w:hAnsi="Times New Roman" w:cs="Times New Roman"/>
                 <w:noProof/>
                 <w:webHidden/>
               </w:rPr>
@@ -535,6 +566,7 @@
             </w:r>
             <w:r>
               <w:rPr>
+                <w:rFonts w:ascii="Times New Roman" w:hAnsi="Times New Roman" w:cs="Times New Roman"/>
                 <w:noProof/>
                 <w:webHidden/>
               </w:rPr>
@@ -549,6 +581,7 @@
               <w:tab w:val="right" w:leader="dot" w:pos="9350"/>
             </w:tabs>
             <w:rPr>
+              <w:rFonts w:ascii="Times New Roman" w:hAnsi="Times New Roman" w:cs="Times New Roman"/>
               <w:noProof/>
               <w:szCs w:val="24"/>
               <w:lang w:eastAsia="en-US" w:bidi="ar-SA"/>
@@ -558,12 +591,14 @@
             <w:r>
               <w:rPr>
                 <w:rStyle w:val="Hyperlink"/>
+                <w:rFonts w:ascii="Times New Roman" w:hAnsi="Times New Roman" w:cs="Times New Roman"/>
                 <w:noProof/>
               </w:rPr>
               <w:t>1.4 Tài liệu tham khảo</w:t>
             </w:r>
             <w:r>
               <w:rPr>
+                <w:rFonts w:ascii="Times New Roman" w:hAnsi="Times New Roman" w:cs="Times New Roman"/>
                 <w:noProof/>
                 <w:webHidden/>
               </w:rPr>
@@ -571,6 +606,7 @@
             </w:r>
             <w:r>
               <w:rPr>
+                <w:rFonts w:ascii="Times New Roman" w:hAnsi="Times New Roman" w:cs="Times New Roman"/>
                 <w:noProof/>
                 <w:webHidden/>
               </w:rPr>
@@ -578,6 +614,7 @@
             </w:r>
             <w:r>
               <w:rPr>
+                <w:rFonts w:ascii="Times New Roman" w:hAnsi="Times New Roman" w:cs="Times New Roman"/>
                 <w:noProof/>
                 <w:webHidden/>
               </w:rPr>
@@ -585,12 +622,14 @@
             </w:r>
             <w:r>
               <w:rPr>
-                <w:noProof/>
-                <w:webHidden/>
-              </w:rPr>
-            </w:r>
-            <w:r>
-              <w:rPr>
+                <w:rFonts w:ascii="Times New Roman" w:hAnsi="Times New Roman" w:cs="Times New Roman"/>
+                <w:noProof/>
+                <w:webHidden/>
+              </w:rPr>
+            </w:r>
+            <w:r>
+              <w:rPr>
+                <w:rFonts w:ascii="Times New Roman" w:hAnsi="Times New Roman" w:cs="Times New Roman"/>
                 <w:noProof/>
                 <w:webHidden/>
               </w:rPr>
@@ -598,6 +637,7 @@
             </w:r>
             <w:r>
               <w:rPr>
+                <w:rFonts w:ascii="Times New Roman" w:hAnsi="Times New Roman" w:cs="Times New Roman"/>
                 <w:noProof/>
                 <w:webHidden/>
               </w:rPr>
@@ -605,6 +645,7 @@
             </w:r>
             <w:r>
               <w:rPr>
+                <w:rFonts w:ascii="Times New Roman" w:hAnsi="Times New Roman" w:cs="Times New Roman"/>
                 <w:noProof/>
                 <w:webHidden/>
               </w:rPr>
@@ -619,6 +660,7 @@
               <w:tab w:val="right" w:leader="dot" w:pos="9350"/>
             </w:tabs>
             <w:rPr>
+              <w:rFonts w:ascii="Times New Roman" w:hAnsi="Times New Roman" w:cs="Times New Roman"/>
               <w:noProof/>
               <w:szCs w:val="24"/>
               <w:lang w:eastAsia="en-US" w:bidi="ar-SA"/>
@@ -628,12 +670,14 @@
             <w:r>
               <w:rPr>
                 <w:rStyle w:val="Hyperlink"/>
+                <w:rFonts w:ascii="Times New Roman" w:hAnsi="Times New Roman" w:cs="Times New Roman"/>
                 <w:noProof/>
               </w:rPr>
               <w:t>1.5 Tổng quan</w:t>
             </w:r>
             <w:r>
               <w:rPr>
+                <w:rFonts w:ascii="Times New Roman" w:hAnsi="Times New Roman" w:cs="Times New Roman"/>
                 <w:noProof/>
                 <w:webHidden/>
               </w:rPr>
@@ -641,6 +685,7 @@
             </w:r>
             <w:r>
               <w:rPr>
+                <w:rFonts w:ascii="Times New Roman" w:hAnsi="Times New Roman" w:cs="Times New Roman"/>
                 <w:noProof/>
                 <w:webHidden/>
               </w:rPr>
@@ -648,6 +693,7 @@
             </w:r>
             <w:r>
               <w:rPr>
+                <w:rFonts w:ascii="Times New Roman" w:hAnsi="Times New Roman" w:cs="Times New Roman"/>
                 <w:noProof/>
                 <w:webHidden/>
               </w:rPr>
@@ -655,12 +701,14 @@
             </w:r>
             <w:r>
               <w:rPr>
-                <w:noProof/>
-                <w:webHidden/>
-              </w:rPr>
-            </w:r>
-            <w:r>
-              <w:rPr>
+                <w:rFonts w:ascii="Times New Roman" w:hAnsi="Times New Roman" w:cs="Times New Roman"/>
+                <w:noProof/>
+                <w:webHidden/>
+              </w:rPr>
+            </w:r>
+            <w:r>
+              <w:rPr>
+                <w:rFonts w:ascii="Times New Roman" w:hAnsi="Times New Roman" w:cs="Times New Roman"/>
                 <w:noProof/>
                 <w:webHidden/>
               </w:rPr>
@@ -668,6 +716,7 @@
             </w:r>
             <w:r>
               <w:rPr>
+                <w:rFonts w:ascii="Times New Roman" w:hAnsi="Times New Roman" w:cs="Times New Roman"/>
                 <w:noProof/>
                 <w:webHidden/>
               </w:rPr>
@@ -675,6 +724,7 @@
             </w:r>
             <w:r>
               <w:rPr>
+                <w:rFonts w:ascii="Times New Roman" w:hAnsi="Times New Roman" w:cs="Times New Roman"/>
                 <w:noProof/>
                 <w:webHidden/>
               </w:rPr>
@@ -1091,9 +1141,15 @@
     <w:p>
       <w:pPr>
         <w:pStyle w:val="Heading3"/>
+        <w:rPr>
+          <w:rFonts w:cs="Times New Roman"/>
+        </w:rPr>
       </w:pPr>
       <w:bookmarkStart w:id="4" w:name="_Toc215703253"/>
       <w:r>
+        <w:rPr>
+          <w:rFonts w:cs="Times New Roman"/>
+        </w:rPr>
         <w:t>1.4 Tài liệu tham khảo</w:t>
       </w:r>
       <w:bookmarkEnd w:id="4"/>
@@ -1101,22 +1157,130 @@
     <w:p>
       <w:pPr>
         <w:pStyle w:val="Heading3"/>
+        <w:rPr>
+          <w:rFonts w:cs="Times New Roman"/>
+        </w:rPr>
       </w:pPr>
       <w:bookmarkStart w:id="5" w:name="_Toc215703254"/>
       <w:r>
+        <w:rPr>
+          <w:rFonts w:cs="Times New Roman"/>
+        </w:rPr>
         <w:t>1.5 Tổng quan</w:t>
       </w:r>
       <w:bookmarkEnd w:id="5"/>
     </w:p>
-    <w:p/>
-    <w:p>
-      <w:pPr>
-        <w:rPr>
-          <w:rFonts w:ascii="Times New Roman" w:hAnsi="Times New Roman" w:cs="Times New Roman"/>
-          <w:b/>
-          <w:bCs/>
-        </w:rPr>
-      </w:pPr>
+    <w:p>
+      <w:pPr>
+        <w:rPr>
+          <w:rFonts w:ascii="Times New Roman" w:hAnsi="Times New Roman" w:cs="Times New Roman"/>
+        </w:rPr>
+      </w:pPr>
+      <w:r>
+        <w:rPr>
+          <w:rFonts w:ascii="Times New Roman" w:hAnsi="Times New Roman" w:cs="Times New Roman"/>
+        </w:rPr>
+        <w:t>Dự án Quản lý nhà sách hướng đến việc xây dựng một hệ thống hỗ trợ số hóa các hoạt động nghiệp vụ của một nhà sách, bao gồm quản lý sách, quản lý nhập – xuất kho, bán hàng, thống kê doanh thu. Hệ thống được phát triển nhằm giảm thiểu thao tác thủ công, hạn chế sai sót trong quản lý, tăng tốc độ xử lý thông tin và cung cấp dữ liệu kịp thời cho việc ra quyết định.</w:t>
+      </w:r>
+    </w:p>
+    <w:p>
+      <w:pPr>
+        <w:rPr>
+          <w:rFonts w:ascii="Times New Roman" w:hAnsi="Times New Roman" w:cs="Times New Roman"/>
+        </w:rPr>
+      </w:pPr>
+      <w:r>
+        <w:rPr>
+          <w:rFonts w:ascii="Times New Roman" w:hAnsi="Times New Roman" w:cs="Times New Roman"/>
+        </w:rPr>
+        <w:t>Website</w:t>
+      </w:r>
+      <w:r>
+        <w:rPr>
+          <w:rFonts w:ascii="Times New Roman" w:hAnsi="Times New Roman" w:cs="Times New Roman"/>
+        </w:rPr>
+        <w:t xml:space="preserve"> được thiết kế theo hướng linh hoạt, dễ mở rộng và dễ sử dụng, đáp ứng nhu cầu của cả nhân viên bán hàng, quản lý kho và ban quản lý nhà sách. Trong phạm vi dự án, hệ thống tập trung vào các chức năng cốt lõi phục vụ vận hành hoạt động kinh doanh hằng ngày, đảm bảo các quy trình chính được thể hiện rõ ràng và nhất quán.</w:t>
+      </w:r>
+    </w:p>
+    <w:p>
+      <w:pPr>
+        <w:rPr>
+          <w:rFonts w:ascii="Times New Roman" w:hAnsi="Times New Roman" w:cs="Times New Roman"/>
+        </w:rPr>
+      </w:pPr>
+      <w:r>
+        <w:rPr>
+          <w:rFonts w:ascii="Times New Roman" w:hAnsi="Times New Roman" w:cs="Times New Roman"/>
+        </w:rPr>
+        <w:lastRenderedPageBreak/>
+        <w:t>Dự án sẽ trải qua các giai đoạn chính: thu thập yêu cầu, phân tích, thiết kế, phát triển, kiểm thử và triển khai. Tài liệu SRS đóng vai trò là cơ sở để đảm bảo mọi bên liên quan có cách hiểu thống nhất về mục tiêu, phạm vi và yêu cầu của hệ thống trước khi bước vào các giai đoạn tiếp theo.</w:t>
+      </w:r>
+    </w:p>
+    <w:p>
+      <w:pPr>
+        <w:pStyle w:val="Heading1"/>
+        <w:rPr>
+          <w:rFonts w:cs="Times New Roman"/>
+        </w:rPr>
+      </w:pPr>
+      <w:r>
+        <w:rPr>
+          <w:rFonts w:cs="Times New Roman"/>
+        </w:rPr>
+        <w:t>2. Các yêu cầu chức năng</w:t>
+      </w:r>
+    </w:p>
+    <w:p>
+      <w:pPr>
+        <w:pStyle w:val="Heading3"/>
+        <w:rPr>
+          <w:rFonts w:cs="Times New Roman"/>
+        </w:rPr>
+      </w:pPr>
+      <w:r>
+        <w:rPr>
+          <w:rFonts w:cs="Times New Roman"/>
+        </w:rPr>
+        <w:t>2.1 Các tác nhân</w:t>
+      </w:r>
+    </w:p>
+    <w:p>
+      <w:pPr>
+        <w:rPr>
+          <w:rFonts w:ascii="Times New Roman" w:hAnsi="Times New Roman" w:cs="Times New Roman"/>
+        </w:rPr>
+      </w:pPr>
+      <w:r>
+        <w:rPr>
+          <w:rFonts w:ascii="Times New Roman" w:hAnsi="Times New Roman" w:cs="Times New Roman"/>
+        </w:rPr>
+        <w:t>Hệ thống gồm có các tác nhân là Khách hàng, Nhân viên, Quản trị viên. Khách đóng vai trò là người tham gia mỗi lần ra hóa đơn</w:t>
+      </w:r>
+      <w:r>
+        <w:rPr>
+          <w:rFonts w:ascii="Times New Roman" w:hAnsi="Times New Roman" w:cs="Times New Roman"/>
+        </w:rPr>
+        <w:t xml:space="preserve"> hoặc là không. Nhân viên sẽ đăng nhập vào hệ thống nhưng với quyền bị hạn chế. Quản trị viên sẽ đăng nhập vào hệ thống và toàn quyền quản trị mọi hoạt động của hệ thống.</w:t>
+      </w:r>
+    </w:p>
+    <w:p>
+      <w:pPr>
+        <w:pStyle w:val="Heading3"/>
+        <w:rPr>
+          <w:rFonts w:cs="Times New Roman"/>
+        </w:rPr>
+      </w:pPr>
+      <w:r>
+        <w:rPr>
+          <w:rFonts w:cs="Times New Roman"/>
+        </w:rPr>
+        <w:t>2.2 Các chức năng của hệ thống</w:t>
+      </w:r>
+    </w:p>
+    <w:p>
+      <w:r>
+        <w:t xml:space="preserve"> </w:t>
+      </w:r>
     </w:p>
     <w:sectPr>
       <w:pgSz w:w="12240" w:h="15840"/>
@@ -1126,6 +1290,56 @@
     </w:sectPr>
   </w:body>
 </w:document>
+</file>
+
+<file path=word/endnotes.xml><?xml version="1.0" encoding="utf-8"?>
+<w:endnotes xmlns:wpc="http://schemas.microsoft.com/office/word/2010/wordprocessingCanvas" xmlns:cx="http://schemas.microsoft.com/office/drawing/2014/chartex" xmlns:cx1="http://schemas.microsoft.com/office/drawing/2015/9/8/chartex" xmlns:cx2="http://schemas.microsoft.com/office/drawing/2015/10/21/chartex" xmlns:cx3="http://schemas.microsoft.com/office/drawing/2016/5/9/chartex" xmlns:cx4="http://schemas.microsoft.com/office/drawing/2016/5/10/chartex" xmlns:cx5="http://schemas.microsoft.com/office/drawing/2016/5/11/chartex" xmlns:cx6="http://schemas.microsoft.com/office/drawing/2016/5/12/chartex" xmlns:cx7="http://schemas.microsoft.com/office/drawing/2016/5/13/chartex" xmlns:cx8="http://schemas.microsoft.com/office/drawing/2016/5/14/chartex" xmlns:mc="http://schemas.openxmlformats.org/markup-compatibility/2006" xmlns:aink="http://schemas.microsoft.com/office/drawing/2016/ink" xmlns:am3d="http://schemas.microsoft.com/office/drawing/2017/model3d" xmlns:o="urn:schemas-microsoft-com:office:office" xmlns:oel="http://schemas.microsoft.com/office/2019/extlst" xmlns:r="http://schemas.openxmlformats.org/officeDocument/2006/relationships" xmlns:m="http://schemas.openxmlformats.org/officeDocument/2006/math" xmlns:v="urn:schemas-microsoft-com:vml" xmlns:wp14="http://schemas.microsoft.com/office/word/2010/wordprocessingDrawing" xmlns:wp="http://schemas.openxmlformats.org/drawingml/2006/wordprocessingDrawing" xmlns:w10="urn:schemas-microsoft-com:office:word" xmlns:w="http://schemas.openxmlformats.org/wordprocessingml/2006/main" xmlns:w14="http://schemas.microsoft.com/office/word/2010/wordml" xmlns:w15="http://schemas.microsoft.com/office/word/2012/wordml" xmlns:w16cex="http://schemas.microsoft.com/office/word/2018/wordml/cex" xmlns:w16cid="http://schemas.microsoft.com/office/word/2016/wordml/cid" xmlns:w16="http://schemas.microsoft.com/office/word/2018/wordml" xmlns:w16du="http://schemas.microsoft.com/office/word/2023/wordml/word16du" xmlns:w16sdtdh="http://schemas.microsoft.com/office/word/2020/wordml/sdtdatahash" xmlns:w16sdtfl="http://schemas.microsoft.com/office/word/2024/wordml/sdtformatlock" xmlns:w16se="http://schemas.microsoft.com/office/word/2015/wordml/symex" xmlns:wpg="http://schemas.microsoft.com/office/word/2010/wordprocessingGroup" xmlns:wpi="http://schemas.microsoft.com/office/word/2010/wordprocessingInk" xmlns:wne="http://schemas.microsoft.com/office/word/2006/wordml" xmlns:wps="http://schemas.microsoft.com/office/word/2010/wordprocessingShape" mc:Ignorable="w14 w15 w16se w16cid w16 w16cex w16sdtdh w16sdtfl w16du wp14">
+  <w:endnote w:type="separator" w:id="-1">
+    <w:p>
+      <w:pPr>
+        <w:spacing w:after="0" w:line="240" w:lineRule="auto"/>
+      </w:pPr>
+      <w:r>
+        <w:separator/>
+      </w:r>
+    </w:p>
+  </w:endnote>
+  <w:endnote w:type="continuationSeparator" w:id="0">
+    <w:p>
+      <w:pPr>
+        <w:spacing w:after="0" w:line="240" w:lineRule="auto"/>
+      </w:pPr>
+      <w:r>
+        <w:continuationSeparator/>
+      </w:r>
+    </w:p>
+  </w:endnote>
+</w:endnotes>
+</file>
+
+<file path=word/footnotes.xml><?xml version="1.0" encoding="utf-8"?>
+<w:footnotes xmlns:wpc="http://schemas.microsoft.com/office/word/2010/wordprocessingCanvas" xmlns:cx="http://schemas.microsoft.com/office/drawing/2014/chartex" xmlns:cx1="http://schemas.microsoft.com/office/drawing/2015/9/8/chartex" xmlns:cx2="http://schemas.microsoft.com/office/drawing/2015/10/21/chartex" xmlns:cx3="http://schemas.microsoft.com/office/drawing/2016/5/9/chartex" xmlns:cx4="http://schemas.microsoft.com/office/drawing/2016/5/10/chartex" xmlns:cx5="http://schemas.microsoft.com/office/drawing/2016/5/11/chartex" xmlns:cx6="http://schemas.microsoft.com/office/drawing/2016/5/12/chartex" xmlns:cx7="http://schemas.microsoft.com/office/drawing/2016/5/13/chartex" xmlns:cx8="http://schemas.microsoft.com/office/drawing/2016/5/14/chartex" xmlns:mc="http://schemas.openxmlformats.org/markup-compatibility/2006" xmlns:aink="http://schemas.microsoft.com/office/drawing/2016/ink" xmlns:am3d="http://schemas.microsoft.com/office/drawing/2017/model3d" xmlns:o="urn:schemas-microsoft-com:office:office" xmlns:oel="http://schemas.microsoft.com/office/2019/extlst" xmlns:r="http://schemas.openxmlformats.org/officeDocument/2006/relationships" xmlns:m="http://schemas.openxmlformats.org/officeDocument/2006/math" xmlns:v="urn:schemas-microsoft-com:vml" xmlns:wp14="http://schemas.microsoft.com/office/word/2010/wordprocessingDrawing" xmlns:wp="http://schemas.openxmlformats.org/drawingml/2006/wordprocessingDrawing" xmlns:w10="urn:schemas-microsoft-com:office:word" xmlns:w="http://schemas.openxmlformats.org/wordprocessingml/2006/main" xmlns:w14="http://schemas.microsoft.com/office/word/2010/wordml" xmlns:w15="http://schemas.microsoft.com/office/word/2012/wordml" xmlns:w16cex="http://schemas.microsoft.com/office/word/2018/wordml/cex" xmlns:w16cid="http://schemas.microsoft.com/office/word/2016/wordml/cid" xmlns:w16="http://schemas.microsoft.com/office/word/2018/wordml" xmlns:w16du="http://schemas.microsoft.com/office/word/2023/wordml/word16du" xmlns:w16sdtdh="http://schemas.microsoft.com/office/word/2020/wordml/sdtdatahash" xmlns:w16sdtfl="http://schemas.microsoft.com/office/word/2024/wordml/sdtformatlock" xmlns:w16se="http://schemas.microsoft.com/office/word/2015/wordml/symex" xmlns:wpg="http://schemas.microsoft.com/office/word/2010/wordprocessingGroup" xmlns:wpi="http://schemas.microsoft.com/office/word/2010/wordprocessingInk" xmlns:wne="http://schemas.microsoft.com/office/word/2006/wordml" xmlns:wps="http://schemas.microsoft.com/office/word/2010/wordprocessingShape" mc:Ignorable="w14 w15 w16se w16cid w16 w16cex w16sdtdh w16sdtfl w16du wp14">
+  <w:footnote w:type="separator" w:id="-1">
+    <w:p>
+      <w:pPr>
+        <w:spacing w:after="0" w:line="240" w:lineRule="auto"/>
+      </w:pPr>
+      <w:r>
+        <w:separator/>
+      </w:r>
+    </w:p>
+  </w:footnote>
+  <w:footnote w:type="continuationSeparator" w:id="0">
+    <w:p>
+      <w:pPr>
+        <w:spacing w:after="0" w:line="240" w:lineRule="auto"/>
+      </w:pPr>
+      <w:r>
+        <w:continuationSeparator/>
+      </w:r>
+    </w:p>
+  </w:footnote>
+</w:footnotes>
 </file>
 
 <file path=word/numbering.xml><?xml version="1.0" encoding="utf-8"?>
@@ -2283,6 +2497,50 @@
       <w:noProof/>
     </w:rPr>
   </w:style>
+  <w:style w:type="paragraph" w:styleId="Header">
+    <w:name w:val="header"/>
+    <w:basedOn w:val="Normal"/>
+    <w:link w:val="HeaderChar"/>
+    <w:uiPriority w:val="99"/>
+    <w:unhideWhenUsed/>
+    <w:rsid w:val="00F23178"/>
+    <w:pPr>
+      <w:tabs>
+        <w:tab w:val="center" w:pos="4680"/>
+        <w:tab w:val="right" w:pos="9360"/>
+      </w:tabs>
+      <w:spacing w:after="0" w:line="240" w:lineRule="auto"/>
+    </w:pPr>
+  </w:style>
+  <w:style w:type="character" w:customStyle="1" w:styleId="HeaderChar">
+    <w:name w:val="Header Char"/>
+    <w:basedOn w:val="DefaultParagraphFont"/>
+    <w:link w:val="Header"/>
+    <w:uiPriority w:val="99"/>
+    <w:rsid w:val="00F23178"/>
+  </w:style>
+  <w:style w:type="paragraph" w:styleId="Footer">
+    <w:name w:val="footer"/>
+    <w:basedOn w:val="Normal"/>
+    <w:link w:val="FooterChar"/>
+    <w:uiPriority w:val="99"/>
+    <w:unhideWhenUsed/>
+    <w:rsid w:val="00F23178"/>
+    <w:pPr>
+      <w:tabs>
+        <w:tab w:val="center" w:pos="4680"/>
+        <w:tab w:val="right" w:pos="9360"/>
+      </w:tabs>
+      <w:spacing w:after="0" w:line="240" w:lineRule="auto"/>
+    </w:pPr>
+  </w:style>
+  <w:style w:type="character" w:customStyle="1" w:styleId="FooterChar">
+    <w:name w:val="Footer Char"/>
+    <w:basedOn w:val="DefaultParagraphFont"/>
+    <w:link w:val="Footer"/>
+    <w:uiPriority w:val="99"/>
+    <w:rsid w:val="00F23178"/>
+  </w:style>
 </w:styles>
 </file>
 

</xml_diff>